<commit_message>
Updated report for question 4
</commit_message>
<xml_diff>
--- a/Project-Report.docx
+++ b/Project-Report.docx
@@ -621,7 +621,7 @@
                 <w:noProof/>
                 <w:webHidden/>
               </w:rPr>
-              <w:t>3</w:t>
+              <w:t>4</w:t>
             </w:r>
             <w:r>
               <w:rPr>
@@ -693,7 +693,7 @@
                 <w:noProof/>
                 <w:webHidden/>
               </w:rPr>
-              <w:t>4</w:t>
+              <w:t>6</w:t>
             </w:r>
             <w:r>
               <w:rPr>
@@ -765,7 +765,7 @@
                 <w:noProof/>
                 <w:webHidden/>
               </w:rPr>
-              <w:t>5</w:t>
+              <w:t>8</w:t>
             </w:r>
             <w:r>
               <w:rPr>
@@ -823,8 +823,13 @@
         <w:jc w:val="both"/>
       </w:pPr>
       <w:r>
-        <w:t>(Describe the major steps for designing the JavaScript function(s), how you test this program, add some screenshots of the output )</w:t>
-      </w:r>
+        <w:t xml:space="preserve">(Describe the major steps for designing the JavaScript function(s), how you test this program, add some screenshots of the </w:t>
+      </w:r>
+      <w:proofErr w:type="gramStart"/>
+      <w:r>
+        <w:t>output )</w:t>
+      </w:r>
+      <w:proofErr w:type="gramEnd"/>
     </w:p>
     <w:p>
       <w:pPr>
@@ -842,7 +847,15 @@
         <w:t xml:space="preserve">first step is to get the data from the xml file. </w:t>
       </w:r>
       <w:r>
-        <w:t xml:space="preserve">For this we used the .ajax() function of jQuery. </w:t>
+        <w:t xml:space="preserve">For this we used </w:t>
+      </w:r>
+      <w:proofErr w:type="gramStart"/>
+      <w:r>
+        <w:t>the .ajax</w:t>
+      </w:r>
+      <w:proofErr w:type="gramEnd"/>
+      <w:r>
+        <w:t xml:space="preserve">() function of jQuery. </w:t>
       </w:r>
     </w:p>
     <w:p>
@@ -858,7 +871,15 @@
         <w:t xml:space="preserve">After we get the xml data from the file in our script, we then need to filter out and grab the only data that we require. </w:t>
       </w:r>
       <w:r>
-        <w:t xml:space="preserve">In this case we need name of the country, it’s capital, </w:t>
+        <w:t xml:space="preserve">In this case we need name of the country, </w:t>
+      </w:r>
+      <w:proofErr w:type="gramStart"/>
+      <w:r>
+        <w:t>it’s</w:t>
+      </w:r>
+      <w:proofErr w:type="gramEnd"/>
+      <w:r>
+        <w:t xml:space="preserve"> capital, </w:t>
       </w:r>
       <w:r>
         <w:t>unemployment,</w:t>
@@ -907,21 +928,30 @@
       <w:r>
         <w:t xml:space="preserve">First, we grabbed all the elements with country tag using the </w:t>
       </w:r>
+      <w:proofErr w:type="gramStart"/>
       <w:r>
         <w:rPr>
           <w:b/>
           <w:bCs/>
         </w:rPr>
-        <w:t>find()</w:t>
-      </w:r>
-      <w:r>
-        <w:t xml:space="preserve"> method and then looped through each of them using the jQuery </w:t>
-      </w:r>
+        <w:t>find(</w:t>
+      </w:r>
+      <w:proofErr w:type="gramEnd"/>
       <w:r>
         <w:rPr>
           <w:b/>
           <w:bCs/>
         </w:rPr>
+        <w:t>)</w:t>
+      </w:r>
+      <w:r>
+        <w:t xml:space="preserve"> method and then looped through each of them using the jQuery </w:t>
+      </w:r>
+      <w:r>
+        <w:rPr>
+          <w:b/>
+          <w:bCs/>
+        </w:rPr>
         <w:t>$.each()</w:t>
       </w:r>
       <w:r>
@@ -944,7 +974,15 @@
         <w:t>Then, w</w:t>
       </w:r>
       <w:r>
-        <w:t>e extracted the country name, unemployment, and the total GDP using the combination of find() and text() method as:</w:t>
+        <w:t xml:space="preserve">e extracted the country name, unemployment, and the total GDP using the combination of </w:t>
+      </w:r>
+      <w:proofErr w:type="gramStart"/>
+      <w:r>
+        <w:t>find(</w:t>
+      </w:r>
+      <w:proofErr w:type="gramEnd"/>
+      <w:r>
+        <w:t>) and text() method as:</w:t>
       </w:r>
     </w:p>
     <w:p>
@@ -972,55 +1010,66 @@
         </w:rPr>
         <w:t>country</w:t>
       </w:r>
+      <w:proofErr w:type="gramStart"/>
       <w:r>
         <w:rPr>
           <w:rFonts w:asciiTheme="minorHAnsi" w:hAnsiTheme="minorHAnsi" w:cstheme="minorHAnsi"/>
           <w:b/>
           <w:bCs/>
         </w:rPr>
-        <w:t>).find(‘unemployment’).text();</w:t>
-      </w:r>
-    </w:p>
-    <w:p>
-      <w:pPr>
-        <w:jc w:val="both"/>
-      </w:pPr>
-    </w:p>
-    <w:p>
-      <w:pPr>
-        <w:jc w:val="both"/>
-      </w:pPr>
-      <w:r>
-        <w:t>For, the country name we used .first() method as well after the find() as there were multiple tags for name tag within a country ta</w:t>
-      </w:r>
-      <w:r>
-        <w:t>g.</w:t>
-      </w:r>
-    </w:p>
-    <w:p>
-      <w:pPr>
-        <w:jc w:val="both"/>
+        <w:t>).find</w:t>
+      </w:r>
+      <w:proofErr w:type="gramEnd"/>
+      <w:r>
         <w:rPr>
           <w:rFonts w:asciiTheme="minorHAnsi" w:hAnsiTheme="minorHAnsi" w:cstheme="minorHAnsi"/>
           <w:b/>
           <w:bCs/>
         </w:rPr>
-      </w:pPr>
-      <w:r>
+        <w:t>(‘unemployment’).text();</w:t>
+      </w:r>
+    </w:p>
+    <w:p>
+      <w:pPr>
+        <w:jc w:val="both"/>
+      </w:pPr>
+    </w:p>
+    <w:p>
+      <w:pPr>
+        <w:jc w:val="both"/>
+      </w:pPr>
+      <w:r>
+        <w:t xml:space="preserve">For, the country name we </w:t>
+      </w:r>
+      <w:proofErr w:type="gramStart"/>
+      <w:r>
+        <w:t>used .first</w:t>
+      </w:r>
+      <w:proofErr w:type="gramEnd"/>
+      <w:r>
+        <w:t>() method as well after the find() as there were multiple tags for name tag within a country ta</w:t>
+      </w:r>
+      <w:r>
+        <w:t>g.</w:t>
+      </w:r>
+    </w:p>
+    <w:p>
+      <w:pPr>
+        <w:jc w:val="both"/>
         <w:rPr>
           <w:rFonts w:asciiTheme="minorHAnsi" w:hAnsiTheme="minorHAnsi" w:cstheme="minorHAnsi"/>
           <w:b/>
           <w:bCs/>
         </w:rPr>
-        <w:t>$(</w:t>
-      </w:r>
+      </w:pPr>
+      <w:proofErr w:type="gramStart"/>
       <w:r>
         <w:rPr>
           <w:rFonts w:asciiTheme="minorHAnsi" w:hAnsiTheme="minorHAnsi" w:cstheme="minorHAnsi"/>
           <w:b/>
           <w:bCs/>
         </w:rPr>
-        <w:t xml:space="preserve"> </w:t>
+        <w:t>$(</w:t>
       </w:r>
       <w:r>
         <w:rPr>
@@ -1028,7 +1077,7 @@
           <w:b/>
           <w:bCs/>
         </w:rPr>
-        <w:t>country</w:t>
+        <w:t xml:space="preserve"> </w:t>
       </w:r>
       <w:r>
         <w:rPr>
@@ -1036,63 +1085,84 @@
           <w:b/>
           <w:bCs/>
         </w:rPr>
-        <w:t>).find(‘name’).first().text();</w:t>
-      </w:r>
-    </w:p>
-    <w:p>
-      <w:pPr>
-        <w:jc w:val="both"/>
+        <w:t>country</w:t>
+      </w:r>
+      <w:proofErr w:type="gramEnd"/>
+      <w:r>
         <w:rPr>
           <w:rFonts w:asciiTheme="minorHAnsi" w:hAnsiTheme="minorHAnsi" w:cstheme="minorHAnsi"/>
           <w:b/>
           <w:bCs/>
         </w:rPr>
-      </w:pPr>
-    </w:p>
-    <w:p>
-      <w:pPr>
-        <w:jc w:val="both"/>
-      </w:pPr>
-      <w:r>
-        <w:t xml:space="preserve">And for the capital city, we first grabbed all the elements with city tag and then looped though each of them and checked whether </w:t>
-      </w:r>
-      <w:r>
-        <w:t>its</w:t>
-      </w:r>
-      <w:r>
-        <w:t xml:space="preserve"> id matched with the capital id. If the id </w:t>
-      </w:r>
-      <w:r>
-        <w:t>matches,</w:t>
-      </w:r>
-      <w:r>
-        <w:t xml:space="preserve"> then we have the capital city and grabbed its name. </w:t>
-      </w:r>
-    </w:p>
-    <w:p>
-      <w:pPr>
-        <w:jc w:val="both"/>
-      </w:pPr>
-    </w:p>
-    <w:p>
-      <w:pPr>
-        <w:jc w:val="both"/>
-      </w:pPr>
-      <w:r>
-        <w:t>Finally, to display the data, inside the loop of countries, we prepared a row for each country’s name, capital, unemployment, and total GDP</w:t>
-      </w:r>
-      <w:r>
-        <w:t xml:space="preserve">, accessed the html table using the id selector and pushed the row </w:t>
-      </w:r>
-      <w:r>
-        <w:t xml:space="preserve">using the </w:t>
-      </w:r>
-      <w:r>
-        <w:rPr>
+        <w:t>).find(‘name’).first().text();</w:t>
+      </w:r>
+    </w:p>
+    <w:p>
+      <w:pPr>
+        <w:jc w:val="both"/>
+        <w:rPr>
+          <w:rFonts w:asciiTheme="minorHAnsi" w:hAnsiTheme="minorHAnsi" w:cstheme="minorHAnsi"/>
           <w:b/>
           <w:bCs/>
         </w:rPr>
-        <w:t>.append()</w:t>
+      </w:pPr>
+    </w:p>
+    <w:p>
+      <w:pPr>
+        <w:jc w:val="both"/>
+      </w:pPr>
+      <w:r>
+        <w:t xml:space="preserve">And for the capital city, we first grabbed all the elements with city tag and then looped though each of them and checked whether </w:t>
+      </w:r>
+      <w:r>
+        <w:t>its</w:t>
+      </w:r>
+      <w:r>
+        <w:t xml:space="preserve"> id matched with the capital id. If the id </w:t>
+      </w:r>
+      <w:r>
+        <w:t>matches,</w:t>
+      </w:r>
+      <w:r>
+        <w:t xml:space="preserve"> then we have the capital city and grabbed its name. </w:t>
+      </w:r>
+    </w:p>
+    <w:p>
+      <w:pPr>
+        <w:jc w:val="both"/>
+      </w:pPr>
+    </w:p>
+    <w:p>
+      <w:pPr>
+        <w:jc w:val="both"/>
+      </w:pPr>
+      <w:r>
+        <w:t>Finally, to display the data, inside the loop of countries, we prepared a row for each country’s name, capital, unemployment, and total GDP</w:t>
+      </w:r>
+      <w:r>
+        <w:t xml:space="preserve">, accessed the html table using the id selector and pushed the row </w:t>
+      </w:r>
+      <w:r>
+        <w:t xml:space="preserve">using </w:t>
+      </w:r>
+      <w:proofErr w:type="gramStart"/>
+      <w:r>
+        <w:t xml:space="preserve">the </w:t>
+      </w:r>
+      <w:r>
+        <w:rPr>
+          <w:b/>
+          <w:bCs/>
+        </w:rPr>
+        <w:t>.append</w:t>
+      </w:r>
+      <w:proofErr w:type="gramEnd"/>
+      <w:r>
+        <w:rPr>
+          <w:b/>
+          <w:bCs/>
+        </w:rPr>
+        <w:t>()</w:t>
       </w:r>
       <w:r>
         <w:t xml:space="preserve"> method.</w:t>
@@ -1300,8 +1370,16 @@
     <w:p>
       <w:pPr>
         <w:jc w:val="both"/>
-      </w:pPr>
-      <w:r>
+        <w:rPr>
+          <w:sz w:val="28"/>
+          <w:szCs w:val="28"/>
+        </w:rPr>
+      </w:pPr>
+      <w:r>
+        <w:rPr>
+          <w:sz w:val="28"/>
+          <w:szCs w:val="28"/>
+        </w:rPr>
         <w:t>Question 2</w:t>
       </w:r>
     </w:p>
@@ -1313,11 +1391,23 @@
     <w:p>
       <w:pPr>
         <w:jc w:val="both"/>
-      </w:pPr>
-      <w:r>
+        <w:rPr>
+          <w:sz w:val="28"/>
+          <w:szCs w:val="28"/>
+        </w:rPr>
+      </w:pPr>
+      <w:r>
+        <w:rPr>
+          <w:sz w:val="28"/>
+          <w:szCs w:val="28"/>
+        </w:rPr>
         <w:t xml:space="preserve">Question </w:t>
       </w:r>
       <w:r>
+        <w:rPr>
+          <w:sz w:val="28"/>
+          <w:szCs w:val="28"/>
+        </w:rPr>
         <w:t>3</w:t>
       </w:r>
     </w:p>
@@ -1326,7 +1416,15 @@
         <w:jc w:val="both"/>
       </w:pPr>
       <w:r>
-        <w:t>The major steps include getting the user data, getting the news from news API and displaying it.</w:t>
+        <w:t xml:space="preserve">The major steps include getting the user data, getting the news from news </w:t>
+      </w:r>
+      <w:proofErr w:type="gramStart"/>
+      <w:r>
+        <w:t>API</w:t>
+      </w:r>
+      <w:proofErr w:type="gramEnd"/>
+      <w:r>
+        <w:t xml:space="preserve"> and displaying it.</w:t>
       </w:r>
     </w:p>
     <w:p>
@@ -1342,74 +1440,98 @@
         <w:t xml:space="preserve">First, we designed the jQuery to </w:t>
       </w:r>
       <w:r>
-        <w:t>handle the click event of the form button using the .</w:t>
+        <w:t xml:space="preserve">handle the click event of the form button using </w:t>
+      </w:r>
+      <w:proofErr w:type="gramStart"/>
+      <w:r>
+        <w:t>the .</w:t>
       </w:r>
       <w:r>
         <w:rPr>
           <w:b/>
           <w:bCs/>
         </w:rPr>
-        <w:t>click()</w:t>
-      </w:r>
-      <w:r>
-        <w:t xml:space="preserve"> method. Inside this, we grab the input from the user and pass it to another function to fetch the data. </w:t>
-      </w:r>
-    </w:p>
-    <w:p>
-      <w:pPr>
-        <w:jc w:val="both"/>
-      </w:pPr>
-    </w:p>
-    <w:p>
-      <w:pPr>
-        <w:jc w:val="both"/>
-      </w:pPr>
-      <w:r>
-        <w:t>To</w:t>
-      </w:r>
-      <w:r>
-        <w:t xml:space="preserve"> fetch the data using the API, we first created the URL by appending the country code entered by user. </w:t>
-      </w:r>
-      <w:r>
-        <w:t>We then passed the URL in the fetch API and received the headlines data in JSON format.</w:t>
-      </w:r>
-    </w:p>
-    <w:p>
-      <w:pPr>
-        <w:jc w:val="both"/>
-      </w:pPr>
-    </w:p>
-    <w:p>
-      <w:pPr>
-        <w:jc w:val="both"/>
-      </w:pPr>
-      <w:r>
-        <w:t xml:space="preserve">We then designed another function which takes this JSON data as input, extracts the required </w:t>
-      </w:r>
-      <w:r>
-        <w:t>information,</w:t>
-      </w:r>
-      <w:r>
-        <w:t xml:space="preserve"> and displays it in the browser window.</w:t>
-      </w:r>
-      <w:r>
-        <w:t xml:space="preserve"> We </w:t>
-      </w:r>
-      <w:r>
-        <w:t xml:space="preserve">first clear </w:t>
-      </w:r>
-      <w:r>
-        <w:t>the existing news headlines</w:t>
-      </w:r>
-      <w:r>
-        <w:t xml:space="preserve"> using the .</w:t>
-      </w:r>
+        <w:t>click</w:t>
+      </w:r>
+      <w:proofErr w:type="gramEnd"/>
       <w:r>
         <w:rPr>
           <w:b/>
           <w:bCs/>
         </w:rPr>
-        <w:t>empty()</w:t>
+        <w:t>()</w:t>
+      </w:r>
+      <w:r>
+        <w:t xml:space="preserve"> method. Inside this, we grab the input from the user and pass it to another function to fetch the data. </w:t>
+      </w:r>
+    </w:p>
+    <w:p>
+      <w:pPr>
+        <w:jc w:val="both"/>
+      </w:pPr>
+    </w:p>
+    <w:p>
+      <w:pPr>
+        <w:jc w:val="both"/>
+      </w:pPr>
+      <w:r>
+        <w:t>To</w:t>
+      </w:r>
+      <w:r>
+        <w:t xml:space="preserve"> fetch the data using the API, we first created the URL by appending the country code entered by user. </w:t>
+      </w:r>
+      <w:r>
+        <w:t>We then passed the URL in the fetch API and received the headlines data in JSON format.</w:t>
+      </w:r>
+    </w:p>
+    <w:p>
+      <w:pPr>
+        <w:jc w:val="both"/>
+      </w:pPr>
+    </w:p>
+    <w:p>
+      <w:pPr>
+        <w:jc w:val="both"/>
+      </w:pPr>
+      <w:r>
+        <w:t xml:space="preserve">We then designed another function which takes this JSON data as input, extracts the required </w:t>
+      </w:r>
+      <w:r>
+        <w:t>information,</w:t>
+      </w:r>
+      <w:r>
+        <w:t xml:space="preserve"> and displays it in the browser window.</w:t>
+      </w:r>
+      <w:r>
+        <w:t xml:space="preserve"> We </w:t>
+      </w:r>
+      <w:r>
+        <w:t xml:space="preserve">first clear </w:t>
+      </w:r>
+      <w:r>
+        <w:t>the existing news headlines</w:t>
+      </w:r>
+      <w:r>
+        <w:t xml:space="preserve"> using </w:t>
+      </w:r>
+      <w:proofErr w:type="gramStart"/>
+      <w:r>
+        <w:t>the .</w:t>
+      </w:r>
+      <w:r>
+        <w:rPr>
+          <w:b/>
+          <w:bCs/>
+        </w:rPr>
+        <w:t>empty</w:t>
+      </w:r>
+      <w:proofErr w:type="gramEnd"/>
+      <w:r>
+        <w:rPr>
+          <w:b/>
+          <w:bCs/>
+        </w:rPr>
+        <w:t>()</w:t>
       </w:r>
       <w:r>
         <w:t xml:space="preserve"> method on the wrapper tag element.</w:t>
@@ -1551,6 +1673,16 @@
     </w:p>
     <w:p>
       <w:pPr>
+        <w:jc w:val="both"/>
+      </w:pPr>
+    </w:p>
+    <w:p>
+      <w:pPr>
+        <w:jc w:val="both"/>
+      </w:pPr>
+    </w:p>
+    <w:p>
+      <w:pPr>
         <w:spacing w:after="200" w:line="276" w:lineRule="auto"/>
         <w:jc w:val="both"/>
       </w:pPr>
@@ -1575,10 +1707,18 @@
         <w:t>4</w:t>
       </w:r>
       <w:r>
-        <w:t xml:space="preserve"> and 7(Bonus)</w:t>
-      </w:r>
-      <w:r>
-        <w:t xml:space="preserve"> : </w:t>
+        <w:t xml:space="preserve"> and 7(Bonus</w:t>
+      </w:r>
+      <w:proofErr w:type="gramStart"/>
+      <w:r>
+        <w:t>)</w:t>
+      </w:r>
+      <w:r>
+        <w:t xml:space="preserve"> :</w:t>
+      </w:r>
+      <w:proofErr w:type="gramEnd"/>
+      <w:r>
+        <w:t xml:space="preserve"> </w:t>
       </w:r>
       <w:r>
         <w:t>XSLT</w:t>
@@ -1617,6 +1757,318 @@
       <w:pPr>
         <w:jc w:val="both"/>
       </w:pPr>
+    </w:p>
+    <w:p>
+      <w:pPr>
+        <w:jc w:val="both"/>
+        <w:rPr>
+          <w:sz w:val="28"/>
+          <w:szCs w:val="28"/>
+        </w:rPr>
+      </w:pPr>
+      <w:r>
+        <w:rPr>
+          <w:sz w:val="28"/>
+          <w:szCs w:val="28"/>
+        </w:rPr>
+        <w:t>Question 4</w:t>
+      </w:r>
+    </w:p>
+    <w:p>
+      <w:pPr>
+        <w:jc w:val="both"/>
+      </w:pPr>
+      <w:r>
+        <w:t xml:space="preserve">The layout and design of the output was like that of question 1, the only major step required for this question was to get the correct data using the XPath expressions. To check the XPath expression, we used the XPath test tool from </w:t>
+      </w:r>
+      <w:hyperlink r:id="rId11" w:history="1">
+        <w:proofErr w:type="spellStart"/>
+        <w:r>
+          <w:rPr>
+            <w:rStyle w:val="Hyperlink"/>
+          </w:rPr>
+          <w:t>freeformatter</w:t>
+        </w:r>
+        <w:proofErr w:type="spellEnd"/>
+      </w:hyperlink>
+      <w:r>
+        <w:t xml:space="preserve"> website. Also, the original xml file was large, so we used a subset of the country data and used it to test the XPath expression in the XPath test tool and to view the output of our XSL file as well. </w:t>
+      </w:r>
+    </w:p>
+    <w:p>
+      <w:pPr>
+        <w:jc w:val="both"/>
+      </w:pPr>
+    </w:p>
+    <w:p>
+      <w:pPr>
+        <w:jc w:val="both"/>
+      </w:pPr>
+      <w:r>
+        <w:t>Extracting country name, unemployment, and total GDP was straight forward, we looped through each of the country tag using &lt;</w:t>
+      </w:r>
+      <w:proofErr w:type="spellStart"/>
+      <w:proofErr w:type="gramStart"/>
+      <w:r>
+        <w:t>xsl:for</w:t>
+      </w:r>
+      <w:proofErr w:type="gramEnd"/>
+      <w:r>
+        <w:t>-each</w:t>
+      </w:r>
+      <w:proofErr w:type="spellEnd"/>
+      <w:r>
+        <w:t xml:space="preserve">&gt; and retrieved the required data. </w:t>
+      </w:r>
+    </w:p>
+    <w:p>
+      <w:pPr>
+        <w:jc w:val="both"/>
+      </w:pPr>
+    </w:p>
+    <w:p>
+      <w:pPr>
+        <w:jc w:val="both"/>
+      </w:pPr>
+      <w:r>
+        <w:t xml:space="preserve">Retrieving the capital city was little tricky though. Some of the cities were directly under the country tag whereas some of them were under the province tag. Likewise, the id of the capital city was present as an attribute of the country tag, and we had to compare the id of each city with this. So, to retrieve the capital city, we first looped through each of the city under the current country. Then we accessed the country tag of that city using the </w:t>
+      </w:r>
+      <w:proofErr w:type="gramStart"/>
+      <w:r>
+        <w:t>ancestor::</w:t>
+      </w:r>
+      <w:proofErr w:type="spellStart"/>
+      <w:proofErr w:type="gramEnd"/>
+      <w:r>
+        <w:t>parent_node</w:t>
+      </w:r>
+      <w:proofErr w:type="spellEnd"/>
+      <w:r>
+        <w:t xml:space="preserve"> method. From there we compared the capital attribute of the country with the id of the city using &lt;</w:t>
+      </w:r>
+      <w:proofErr w:type="spellStart"/>
+      <w:proofErr w:type="gramStart"/>
+      <w:r>
+        <w:t>xsl:if</w:t>
+      </w:r>
+      <w:proofErr w:type="spellEnd"/>
+      <w:proofErr w:type="gramEnd"/>
+      <w:r>
+        <w:t xml:space="preserve"> test=”expression”&gt; and displayed the first name of the city as it had multiple names.</w:t>
+      </w:r>
+    </w:p>
+    <w:p>
+      <w:pPr>
+        <w:jc w:val="both"/>
+        <w:rPr>
+          <w:sz w:val="28"/>
+          <w:szCs w:val="28"/>
+        </w:rPr>
+      </w:pPr>
+    </w:p>
+    <w:p>
+      <w:pPr>
+        <w:jc w:val="both"/>
+        <w:rPr>
+          <w:sz w:val="28"/>
+          <w:szCs w:val="28"/>
+        </w:rPr>
+      </w:pPr>
+      <w:r>
+        <w:rPr>
+          <w:noProof/>
+        </w:rPr>
+        <w:drawing>
+          <wp:inline distT="0" distB="0" distL="0" distR="0" wp14:anchorId="76F582D1" wp14:editId="5DAC0D26">
+            <wp:extent cx="5486400" cy="2991485"/>
+            <wp:effectExtent l="19050" t="19050" r="19050" b="18415"/>
+            <wp:docPr id="3" name="Picture 3" descr="Graphical user interface, text, application&#10;&#10;Description automatically generated"/>
+            <wp:cNvGraphicFramePr>
+              <a:graphicFrameLocks xmlns:a="http://schemas.openxmlformats.org/drawingml/2006/main" noChangeAspect="1"/>
+            </wp:cNvGraphicFramePr>
+            <a:graphic xmlns:a="http://schemas.openxmlformats.org/drawingml/2006/main">
+              <a:graphicData uri="http://schemas.openxmlformats.org/drawingml/2006/picture">
+                <pic:pic xmlns:pic="http://schemas.openxmlformats.org/drawingml/2006/picture">
+                  <pic:nvPicPr>
+                    <pic:cNvPr id="3" name="Picture 3" descr="Graphical user interface, text, application&#10;&#10;Description automatically generated"/>
+                    <pic:cNvPicPr/>
+                  </pic:nvPicPr>
+                  <pic:blipFill>
+                    <a:blip r:embed="rId12"/>
+                    <a:stretch>
+                      <a:fillRect/>
+                    </a:stretch>
+                  </pic:blipFill>
+                  <pic:spPr>
+                    <a:xfrm>
+                      <a:off x="0" y="0"/>
+                      <a:ext cx="5486400" cy="2991485"/>
+                    </a:xfrm>
+                    <a:prstGeom prst="rect">
+                      <a:avLst/>
+                    </a:prstGeom>
+                    <a:ln>
+                      <a:solidFill>
+                        <a:schemeClr val="tx1"/>
+                      </a:solidFill>
+                    </a:ln>
+                  </pic:spPr>
+                </pic:pic>
+              </a:graphicData>
+            </a:graphic>
+          </wp:inline>
+        </w:drawing>
+      </w:r>
+    </w:p>
+    <w:p>
+      <w:pPr>
+        <w:jc w:val="both"/>
+        <w:rPr>
+          <w:sz w:val="20"/>
+          <w:szCs w:val="20"/>
+        </w:rPr>
+      </w:pPr>
+      <w:r>
+        <w:rPr>
+          <w:sz w:val="28"/>
+          <w:szCs w:val="28"/>
+        </w:rPr>
+        <w:tab/>
+      </w:r>
+      <w:r>
+        <w:rPr>
+          <w:sz w:val="28"/>
+          <w:szCs w:val="28"/>
+        </w:rPr>
+        <w:tab/>
+      </w:r>
+      <w:r>
+        <w:rPr>
+          <w:sz w:val="28"/>
+          <w:szCs w:val="28"/>
+        </w:rPr>
+        <w:tab/>
+      </w:r>
+      <w:r>
+        <w:rPr>
+          <w:sz w:val="28"/>
+          <w:szCs w:val="28"/>
+        </w:rPr>
+        <w:tab/>
+      </w:r>
+      <w:r>
+        <w:rPr>
+          <w:sz w:val="20"/>
+          <w:szCs w:val="20"/>
+        </w:rPr>
+        <w:t>Fig 4-1: XPath testing</w:t>
+      </w:r>
+    </w:p>
+    <w:p>
+      <w:pPr>
+        <w:jc w:val="both"/>
+        <w:rPr>
+          <w:sz w:val="28"/>
+          <w:szCs w:val="28"/>
+        </w:rPr>
+      </w:pPr>
+      <w:r>
+        <w:rPr>
+          <w:noProof/>
+        </w:rPr>
+        <w:lastRenderedPageBreak/>
+        <w:drawing>
+          <wp:inline distT="0" distB="0" distL="0" distR="0" wp14:anchorId="34251762" wp14:editId="5B9C0A07">
+            <wp:extent cx="5486400" cy="3437890"/>
+            <wp:effectExtent l="19050" t="19050" r="19050" b="10160"/>
+            <wp:docPr id="2" name="Picture 2" descr="Table&#10;&#10;Description automatically generated"/>
+            <wp:cNvGraphicFramePr>
+              <a:graphicFrameLocks xmlns:a="http://schemas.openxmlformats.org/drawingml/2006/main" noChangeAspect="1"/>
+            </wp:cNvGraphicFramePr>
+            <a:graphic xmlns:a="http://schemas.openxmlformats.org/drawingml/2006/main">
+              <a:graphicData uri="http://schemas.openxmlformats.org/drawingml/2006/picture">
+                <pic:pic xmlns:pic="http://schemas.openxmlformats.org/drawingml/2006/picture">
+                  <pic:nvPicPr>
+                    <pic:cNvPr id="2" name="Picture 2" descr="Table&#10;&#10;Description automatically generated"/>
+                    <pic:cNvPicPr/>
+                  </pic:nvPicPr>
+                  <pic:blipFill>
+                    <a:blip r:embed="rId13"/>
+                    <a:stretch>
+                      <a:fillRect/>
+                    </a:stretch>
+                  </pic:blipFill>
+                  <pic:spPr>
+                    <a:xfrm>
+                      <a:off x="0" y="0"/>
+                      <a:ext cx="5486400" cy="3437890"/>
+                    </a:xfrm>
+                    <a:prstGeom prst="rect">
+                      <a:avLst/>
+                    </a:prstGeom>
+                    <a:ln>
+                      <a:solidFill>
+                        <a:schemeClr val="tx1"/>
+                      </a:solidFill>
+                    </a:ln>
+                  </pic:spPr>
+                </pic:pic>
+              </a:graphicData>
+            </a:graphic>
+          </wp:inline>
+        </w:drawing>
+      </w:r>
+    </w:p>
+    <w:p>
+      <w:pPr>
+        <w:jc w:val="both"/>
+        <w:rPr>
+          <w:sz w:val="20"/>
+          <w:szCs w:val="20"/>
+        </w:rPr>
+      </w:pPr>
+      <w:r>
+        <w:rPr>
+          <w:sz w:val="28"/>
+          <w:szCs w:val="28"/>
+        </w:rPr>
+        <w:tab/>
+      </w:r>
+      <w:r>
+        <w:rPr>
+          <w:sz w:val="28"/>
+          <w:szCs w:val="28"/>
+        </w:rPr>
+        <w:tab/>
+      </w:r>
+      <w:r>
+        <w:rPr>
+          <w:sz w:val="28"/>
+          <w:szCs w:val="28"/>
+        </w:rPr>
+        <w:tab/>
+      </w:r>
+      <w:r>
+        <w:rPr>
+          <w:sz w:val="28"/>
+          <w:szCs w:val="28"/>
+        </w:rPr>
+        <w:tab/>
+      </w:r>
+      <w:r>
+        <w:rPr>
+          <w:sz w:val="28"/>
+          <w:szCs w:val="28"/>
+        </w:rPr>
+        <w:tab/>
+      </w:r>
+      <w:r>
+        <w:rPr>
+          <w:sz w:val="20"/>
+          <w:szCs w:val="20"/>
+        </w:rPr>
+        <w:t>Fig 4-2: XSL output</w:t>
+      </w:r>
     </w:p>
     <w:p>
       <w:pPr>
@@ -1668,8 +2120,8 @@
       </w:pPr>
     </w:p>
     <w:sectPr>
-      <w:footerReference w:type="even" r:id="rId11"/>
-      <w:footerReference w:type="default" r:id="rId12"/>
+      <w:footerReference w:type="even" r:id="rId14"/>
+      <w:footerReference w:type="default" r:id="rId15"/>
       <w:pgSz w:w="12240" w:h="15840"/>
       <w:pgMar w:top="1440" w:right="1800" w:bottom="900" w:left="1800" w:header="720" w:footer="720" w:gutter="0"/>
       <w:pgNumType w:start="0"/>
@@ -2509,6 +2961,18 @@
       <w:u w:val="single"/>
     </w:rPr>
   </w:style>
+  <w:style w:type="character" w:styleId="UnresolvedMention">
+    <w:name w:val="Unresolved Mention"/>
+    <w:basedOn w:val="DefaultParagraphFont"/>
+    <w:uiPriority w:val="99"/>
+    <w:semiHidden/>
+    <w:unhideWhenUsed/>
+    <w:rsid w:val="0039135D"/>
+    <w:rPr>
+      <w:color w:val="605E5C"/>
+      <w:shd w:val="clear" w:color="auto" w:fill="E1DFDD"/>
+    </w:rPr>
+  </w:style>
 </w:styles>
 </file>
 
@@ -2658,6 +3122,7 @@
     <w:rsid w:val="00D11E89"/>
     <w:rsid w:val="00D75E43"/>
     <w:rsid w:val="00E736F6"/>
+    <w:rsid w:val="00EC4EAA"/>
     <w:rsid w:val="00ED0190"/>
   </w:rsids>
   <m:mathPr>

</xml_diff>

<commit_message>
Worked on bonus questions
updated question2 to handle case sensetive input
updated question3 to add language translation feature
updated question5 to render neighboring country names using ajax
</commit_message>
<xml_diff>
--- a/Project-Report.docx
+++ b/Project-Report.docx
@@ -336,7 +336,7 @@
                 <w:alias w:val="Date"/>
                 <w:id w:val="516659546"/>
                 <w:dataBinding w:prefixMappings="xmlns:ns0='http://schemas.microsoft.com/office/2006/coverPageProps'" w:xpath="/ns0:CoverPageProperties[1]/ns0:PublishDate[1]" w:storeItemID="{55AF091B-3C7A-41E3-B477-F2FDAA23CFDA}"/>
-                <w:date w:fullDate="2022-04-11T00:00:00Z">
+                <w:date w:fullDate="2022-04-18T00:00:00Z">
                   <w:dateFormat w:val="M/d/yyyy"/>
                   <w:lid w:val="en-US"/>
                   <w:storeMappedDataAs w:val="dateTime"/>
@@ -364,7 +364,21 @@
                         <w:b/>
                         <w:bCs/>
                       </w:rPr>
-                      <w:t>4/11/2022</w:t>
+                      <w:t>4/1</w:t>
+                    </w:r>
+                    <w:r>
+                      <w:rPr>
+                        <w:b/>
+                        <w:bCs/>
+                      </w:rPr>
+                      <w:t>8</w:t>
+                    </w:r>
+                    <w:r>
+                      <w:rPr>
+                        <w:b/>
+                        <w:bCs/>
+                      </w:rPr>
+                      <w:t>/2022</w:t>
                     </w:r>
                   </w:p>
                 </w:tc>
@@ -580,7 +594,21 @@
                 <w:rStyle w:val="Hyperlink"/>
                 <w:noProof/>
               </w:rPr>
-              <w:t>Question 2,3,4,6: Use JavaScript/jQuery to process JSON data</w:t>
+              <w:t>Question 2,3,</w:t>
+            </w:r>
+            <w:r>
+              <w:rPr>
+                <w:rStyle w:val="Hyperlink"/>
+                <w:noProof/>
+              </w:rPr>
+              <w:t>5</w:t>
+            </w:r>
+            <w:r>
+              <w:rPr>
+                <w:rStyle w:val="Hyperlink"/>
+                <w:noProof/>
+              </w:rPr>
+              <w:t>,6: Use JavaScript/jQuery to process JSON data</w:t>
             </w:r>
             <w:r>
               <w:rPr>
@@ -652,7 +680,21 @@
                 <w:rStyle w:val="Hyperlink"/>
                 <w:noProof/>
               </w:rPr>
-              <w:t>Question 5 and 7(Bonus) : XSLT and XPath</w:t>
+              <w:t xml:space="preserve">Question </w:t>
+            </w:r>
+            <w:r>
+              <w:rPr>
+                <w:rStyle w:val="Hyperlink"/>
+                <w:noProof/>
+              </w:rPr>
+              <w:t>4</w:t>
+            </w:r>
+            <w:r>
+              <w:rPr>
+                <w:rStyle w:val="Hyperlink"/>
+                <w:noProof/>
+              </w:rPr>
+              <w:t xml:space="preserve"> and 7(Bonus) : XSLT and XPath</w:t>
             </w:r>
             <w:r>
               <w:rPr>
@@ -693,7 +735,7 @@
                 <w:noProof/>
                 <w:webHidden/>
               </w:rPr>
-              <w:t>7</w:t>
+              <w:t>8</w:t>
             </w:r>
             <w:r>
               <w:rPr>
@@ -765,7 +807,7 @@
                 <w:noProof/>
                 <w:webHidden/>
               </w:rPr>
-              <w:t>9</w:t>
+              <w:t>12</w:t>
             </w:r>
             <w:r>
               <w:rPr>
@@ -1830,16 +1872,49 @@
       <w:pPr>
         <w:jc w:val="both"/>
       </w:pPr>
+    </w:p>
+    <w:p>
+      <w:pPr>
+        <w:jc w:val="both"/>
+      </w:pPr>
+      <w:r>
+        <w:t>For the bonus part, we implemented the tr</w:t>
+      </w:r>
+      <w:r>
+        <w:t xml:space="preserve">anslation feature using a button to translate the headlines to English. </w:t>
+      </w:r>
+      <w:r>
+        <w:t xml:space="preserve">When the button is clicked, a JavaScript function collects all the headlines and using </w:t>
+      </w:r>
+      <w:hyperlink r:id="rId13" w:history="1">
+        <w:r>
+          <w:rPr>
+            <w:rStyle w:val="Hyperlink"/>
+          </w:rPr>
+          <w:t>Just Translated</w:t>
+        </w:r>
+      </w:hyperlink>
+      <w:r>
+        <w:t xml:space="preserve"> translation API converts the headlines to English and updates them</w:t>
+      </w:r>
+      <w:r>
+        <w:t xml:space="preserve"> in the browser. </w:t>
+      </w:r>
+    </w:p>
+    <w:p>
+      <w:pPr>
+        <w:jc w:val="both"/>
+      </w:pPr>
       <w:r>
         <w:rPr>
           <w:noProof/>
         </w:rPr>
         <w:lastRenderedPageBreak/>
         <w:drawing>
-          <wp:inline distT="0" distB="0" distL="0" distR="0" wp14:anchorId="0C578575" wp14:editId="72EDE6FE">
-            <wp:extent cx="5486400" cy="3380740"/>
-            <wp:effectExtent l="19050" t="19050" r="19050" b="10160"/>
-            <wp:docPr id="4" name="Picture 4" descr="Graphical user interface, website&#10;&#10;Description automatically generated"/>
+          <wp:inline distT="0" distB="0" distL="0" distR="0" wp14:anchorId="15A268E1" wp14:editId="16C8953D">
+            <wp:extent cx="5486400" cy="3355975"/>
+            <wp:effectExtent l="19050" t="19050" r="19050" b="15875"/>
+            <wp:docPr id="10" name="Picture 10" descr="Graphical user interface, website&#10;&#10;Description automatically generated"/>
             <wp:cNvGraphicFramePr>
               <a:graphicFrameLocks xmlns:a="http://schemas.openxmlformats.org/drawingml/2006/main" noChangeAspect="1"/>
             </wp:cNvGraphicFramePr>
@@ -1847,11 +1922,11 @@
               <a:graphicData uri="http://schemas.openxmlformats.org/drawingml/2006/picture">
                 <pic:pic xmlns:pic="http://schemas.openxmlformats.org/drawingml/2006/picture">
                   <pic:nvPicPr>
-                    <pic:cNvPr id="4" name="Picture 4" descr="Graphical user interface, website&#10;&#10;Description automatically generated"/>
+                    <pic:cNvPr id="10" name="Picture 10" descr="Graphical user interface, website&#10;&#10;Description automatically generated"/>
                     <pic:cNvPicPr/>
                   </pic:nvPicPr>
                   <pic:blipFill>
-                    <a:blip r:embed="rId13"/>
+                    <a:blip r:embed="rId14"/>
                     <a:stretch>
                       <a:fillRect/>
                     </a:stretch>
@@ -1859,7 +1934,7 @@
                   <pic:spPr>
                     <a:xfrm>
                       <a:off x="0" y="0"/>
-                      <a:ext cx="5486400" cy="3380740"/>
+                      <a:ext cx="5486400" cy="3355975"/>
                     </a:xfrm>
                     <a:prstGeom prst="rect">
                       <a:avLst/>
@@ -1881,41 +1956,321 @@
       <w:pPr>
         <w:jc w:val="both"/>
       </w:pPr>
-    </w:p>
-    <w:p>
-      <w:pPr>
-        <w:jc w:val="both"/>
-      </w:pPr>
-    </w:p>
-    <w:p>
-      <w:pPr>
-        <w:jc w:val="both"/>
-      </w:pPr>
-    </w:p>
-    <w:p>
-      <w:pPr>
-        <w:jc w:val="both"/>
-      </w:pPr>
-    </w:p>
-    <w:p>
-      <w:pPr>
-        <w:jc w:val="both"/>
-      </w:pPr>
-    </w:p>
-    <w:p>
-      <w:pPr>
-        <w:jc w:val="both"/>
-      </w:pPr>
-    </w:p>
-    <w:p>
-      <w:pPr>
-        <w:jc w:val="both"/>
-      </w:pPr>
-    </w:p>
-    <w:p>
-      <w:pPr>
-        <w:jc w:val="both"/>
-      </w:pPr>
+      <w:r>
+        <w:rPr>
+          <w:noProof/>
+        </w:rPr>
+        <w:drawing>
+          <wp:inline distT="0" distB="0" distL="0" distR="0" wp14:anchorId="33973084" wp14:editId="06426F57">
+            <wp:extent cx="5486400" cy="3365500"/>
+            <wp:effectExtent l="19050" t="19050" r="19050" b="25400"/>
+            <wp:docPr id="13" name="Picture 13" descr="Graphical user interface, text, application&#10;&#10;Description automatically generated"/>
+            <wp:cNvGraphicFramePr>
+              <a:graphicFrameLocks xmlns:a="http://schemas.openxmlformats.org/drawingml/2006/main" noChangeAspect="1"/>
+            </wp:cNvGraphicFramePr>
+            <a:graphic xmlns:a="http://schemas.openxmlformats.org/drawingml/2006/main">
+              <a:graphicData uri="http://schemas.openxmlformats.org/drawingml/2006/picture">
+                <pic:pic xmlns:pic="http://schemas.openxmlformats.org/drawingml/2006/picture">
+                  <pic:nvPicPr>
+                    <pic:cNvPr id="13" name="Picture 13" descr="Graphical user interface, text, application&#10;&#10;Description automatically generated"/>
+                    <pic:cNvPicPr/>
+                  </pic:nvPicPr>
+                  <pic:blipFill>
+                    <a:blip r:embed="rId15"/>
+                    <a:stretch>
+                      <a:fillRect/>
+                    </a:stretch>
+                  </pic:blipFill>
+                  <pic:spPr>
+                    <a:xfrm>
+                      <a:off x="0" y="0"/>
+                      <a:ext cx="5486400" cy="3365500"/>
+                    </a:xfrm>
+                    <a:prstGeom prst="rect">
+                      <a:avLst/>
+                    </a:prstGeom>
+                    <a:ln>
+                      <a:solidFill>
+                        <a:schemeClr val="tx1"/>
+                      </a:solidFill>
+                    </a:ln>
+                  </pic:spPr>
+                </pic:pic>
+              </a:graphicData>
+            </a:graphic>
+          </wp:inline>
+        </w:drawing>
+      </w:r>
+    </w:p>
+    <w:p>
+      <w:pPr>
+        <w:jc w:val="both"/>
+      </w:pPr>
+      <w:r>
+        <w:rPr>
+          <w:noProof/>
+        </w:rPr>
+        <w:lastRenderedPageBreak/>
+        <w:drawing>
+          <wp:inline distT="0" distB="0" distL="0" distR="0" wp14:anchorId="548C2C24" wp14:editId="0DAD7AA1">
+            <wp:extent cx="5486400" cy="3277235"/>
+            <wp:effectExtent l="19050" t="19050" r="19050" b="18415"/>
+            <wp:docPr id="14" name="Picture 14" descr="Graphical user interface, text, chat or text message&#10;&#10;Description automatically generated"/>
+            <wp:cNvGraphicFramePr>
+              <a:graphicFrameLocks xmlns:a="http://schemas.openxmlformats.org/drawingml/2006/main" noChangeAspect="1"/>
+            </wp:cNvGraphicFramePr>
+            <a:graphic xmlns:a="http://schemas.openxmlformats.org/drawingml/2006/main">
+              <a:graphicData uri="http://schemas.openxmlformats.org/drawingml/2006/picture">
+                <pic:pic xmlns:pic="http://schemas.openxmlformats.org/drawingml/2006/picture">
+                  <pic:nvPicPr>
+                    <pic:cNvPr id="14" name="Picture 14" descr="Graphical user interface, text, chat or text message&#10;&#10;Description automatically generated"/>
+                    <pic:cNvPicPr/>
+                  </pic:nvPicPr>
+                  <pic:blipFill>
+                    <a:blip r:embed="rId16"/>
+                    <a:stretch>
+                      <a:fillRect/>
+                    </a:stretch>
+                  </pic:blipFill>
+                  <pic:spPr>
+                    <a:xfrm>
+                      <a:off x="0" y="0"/>
+                      <a:ext cx="5486400" cy="3277235"/>
+                    </a:xfrm>
+                    <a:prstGeom prst="rect">
+                      <a:avLst/>
+                    </a:prstGeom>
+                    <a:ln>
+                      <a:solidFill>
+                        <a:schemeClr val="tx1"/>
+                      </a:solidFill>
+                    </a:ln>
+                  </pic:spPr>
+                </pic:pic>
+              </a:graphicData>
+            </a:graphic>
+          </wp:inline>
+        </w:drawing>
+      </w:r>
+    </w:p>
+    <w:p>
+      <w:pPr>
+        <w:jc w:val="both"/>
+      </w:pPr>
+    </w:p>
+    <w:p>
+      <w:pPr>
+        <w:jc w:val="both"/>
+      </w:pPr>
+      <w:r>
+        <w:t>Question 5</w:t>
+      </w:r>
+    </w:p>
+    <w:p>
+      <w:pPr>
+        <w:jc w:val="both"/>
+      </w:pPr>
+    </w:p>
+    <w:p>
+      <w:pPr>
+        <w:jc w:val="both"/>
+      </w:pPr>
+      <w:r>
+        <w:t xml:space="preserve">The steps for solving this question </w:t>
+      </w:r>
+      <w:r>
+        <w:t>were</w:t>
+      </w:r>
+      <w:r>
+        <w:t xml:space="preserve"> also </w:t>
+      </w:r>
+      <w:r>
+        <w:t>like</w:t>
+      </w:r>
+      <w:r>
+        <w:t xml:space="preserve"> the previous ones</w:t>
+      </w:r>
+      <w:r>
+        <w:t xml:space="preserve"> i.e., call the API, get the response, extract data from response and show it in the browser. One Challenge we faced while solving this question was to get the full names of the neighboring country as the API was only providing 3 character</w:t>
+      </w:r>
+      <w:r>
+        <w:t>s</w:t>
+      </w:r>
+      <w:r>
+        <w:t xml:space="preserve"> ISO country codes. </w:t>
+      </w:r>
+      <w:r>
+        <w:t>For this we had to call API to get the full name of each of the neighboring country.</w:t>
+      </w:r>
+      <w:r>
+        <w:t xml:space="preserve"> </w:t>
+      </w:r>
+    </w:p>
+    <w:p>
+      <w:pPr>
+        <w:jc w:val="both"/>
+      </w:pPr>
+    </w:p>
+    <w:p>
+      <w:pPr>
+        <w:jc w:val="both"/>
+      </w:pPr>
+      <w:r>
+        <w:t xml:space="preserve">Initially we tried to get the names of each </w:t>
+      </w:r>
+      <w:r>
+        <w:t xml:space="preserve">neighboring </w:t>
+      </w:r>
+      <w:r>
+        <w:t xml:space="preserve">country, append it to the output variable and render it in the browser. While this method worked for those countries that had few </w:t>
+      </w:r>
+      <w:r>
+        <w:t>numbers</w:t>
+      </w:r>
+      <w:r>
+        <w:t xml:space="preserve"> of neighboring countries, it was relatively slower for the countries having many </w:t>
+      </w:r>
+      <w:r>
+        <w:t>neighboring countries</w:t>
+      </w:r>
+      <w:r>
+        <w:t>, for instance, China.</w:t>
+      </w:r>
+    </w:p>
+    <w:p>
+      <w:pPr>
+        <w:jc w:val="both"/>
+      </w:pPr>
+    </w:p>
+    <w:p>
+      <w:pPr>
+        <w:jc w:val="both"/>
+      </w:pPr>
+      <w:r>
+        <w:t xml:space="preserve"> </w:t>
+      </w:r>
+      <w:r>
+        <w:t xml:space="preserve">So, we came up with an alternative method. In this, we first get the country data and render it in the browser except for the neighboring countries. </w:t>
+      </w:r>
+      <w:r>
+        <w:t xml:space="preserve">After the country data is rendered, we then call the API to get the full name of each of its neighboring country and render it in the browser as we get the data. </w:t>
+      </w:r>
+    </w:p>
+    <w:p>
+      <w:pPr>
+        <w:jc w:val="both"/>
+      </w:pPr>
+    </w:p>
+    <w:p>
+      <w:pPr>
+        <w:jc w:val="both"/>
+      </w:pPr>
+    </w:p>
+    <w:p>
+      <w:pPr>
+        <w:jc w:val="both"/>
+      </w:pPr>
+      <w:r>
+        <w:rPr>
+          <w:noProof/>
+        </w:rPr>
+        <w:lastRenderedPageBreak/>
+        <w:drawing>
+          <wp:inline distT="0" distB="0" distL="0" distR="0" wp14:anchorId="1311313A" wp14:editId="58508AC9">
+            <wp:extent cx="5486400" cy="2074545"/>
+            <wp:effectExtent l="19050" t="19050" r="19050" b="20955"/>
+            <wp:docPr id="8" name="Picture 8" descr="A picture containing graphical user interface&#10;&#10;Description automatically generated"/>
+            <wp:cNvGraphicFramePr>
+              <a:graphicFrameLocks xmlns:a="http://schemas.openxmlformats.org/drawingml/2006/main" noChangeAspect="1"/>
+            </wp:cNvGraphicFramePr>
+            <a:graphic xmlns:a="http://schemas.openxmlformats.org/drawingml/2006/main">
+              <a:graphicData uri="http://schemas.openxmlformats.org/drawingml/2006/picture">
+                <pic:pic xmlns:pic="http://schemas.openxmlformats.org/drawingml/2006/picture">
+                  <pic:nvPicPr>
+                    <pic:cNvPr id="8" name="Picture 8" descr="A picture containing graphical user interface&#10;&#10;Description automatically generated"/>
+                    <pic:cNvPicPr/>
+                  </pic:nvPicPr>
+                  <pic:blipFill>
+                    <a:blip r:embed="rId17"/>
+                    <a:stretch>
+                      <a:fillRect/>
+                    </a:stretch>
+                  </pic:blipFill>
+                  <pic:spPr>
+                    <a:xfrm>
+                      <a:off x="0" y="0"/>
+                      <a:ext cx="5486400" cy="2074545"/>
+                    </a:xfrm>
+                    <a:prstGeom prst="rect">
+                      <a:avLst/>
+                    </a:prstGeom>
+                    <a:ln>
+                      <a:solidFill>
+                        <a:schemeClr val="tx1"/>
+                      </a:solidFill>
+                    </a:ln>
+                  </pic:spPr>
+                </pic:pic>
+              </a:graphicData>
+            </a:graphic>
+          </wp:inline>
+        </w:drawing>
+      </w:r>
+    </w:p>
+    <w:p>
+      <w:pPr>
+        <w:jc w:val="both"/>
+      </w:pPr>
+    </w:p>
+    <w:p>
+      <w:pPr>
+        <w:jc w:val="both"/>
+      </w:pPr>
+      <w:r>
+        <w:rPr>
+          <w:noProof/>
+        </w:rPr>
+        <w:drawing>
+          <wp:inline distT="0" distB="0" distL="0" distR="0" wp14:anchorId="6C66DB91" wp14:editId="68E6429C">
+            <wp:extent cx="5486400" cy="1864995"/>
+            <wp:effectExtent l="19050" t="19050" r="19050" b="20955"/>
+            <wp:docPr id="15" name="Picture 15" descr="Text&#10;&#10;Description automatically generated"/>
+            <wp:cNvGraphicFramePr>
+              <a:graphicFrameLocks xmlns:a="http://schemas.openxmlformats.org/drawingml/2006/main" noChangeAspect="1"/>
+            </wp:cNvGraphicFramePr>
+            <a:graphic xmlns:a="http://schemas.openxmlformats.org/drawingml/2006/main">
+              <a:graphicData uri="http://schemas.openxmlformats.org/drawingml/2006/picture">
+                <pic:pic xmlns:pic="http://schemas.openxmlformats.org/drawingml/2006/picture">
+                  <pic:nvPicPr>
+                    <pic:cNvPr id="15" name="Picture 15" descr="Text&#10;&#10;Description automatically generated"/>
+                    <pic:cNvPicPr/>
+                  </pic:nvPicPr>
+                  <pic:blipFill>
+                    <a:blip r:embed="rId18"/>
+                    <a:stretch>
+                      <a:fillRect/>
+                    </a:stretch>
+                  </pic:blipFill>
+                  <pic:spPr>
+                    <a:xfrm>
+                      <a:off x="0" y="0"/>
+                      <a:ext cx="5486400" cy="1864995"/>
+                    </a:xfrm>
+                    <a:prstGeom prst="rect">
+                      <a:avLst/>
+                    </a:prstGeom>
+                    <a:ln>
+                      <a:solidFill>
+                        <a:schemeClr val="tx1"/>
+                      </a:solidFill>
+                    </a:ln>
+                  </pic:spPr>
+                </pic:pic>
+              </a:graphicData>
+            </a:graphic>
+          </wp:inline>
+        </w:drawing>
+      </w:r>
     </w:p>
     <w:p>
       <w:pPr>
@@ -1947,6 +2302,29 @@
         <w:spacing w:after="200" w:line="276" w:lineRule="auto"/>
         <w:jc w:val="both"/>
       </w:pPr>
+    </w:p>
+    <w:p>
+      <w:pPr>
+        <w:pStyle w:val="Heading1"/>
+        <w:jc w:val="both"/>
+      </w:pPr>
+      <w:bookmarkStart w:id="2" w:name="_Toc519253006"/>
+      <w:r>
+        <w:br/>
+      </w:r>
+    </w:p>
+    <w:p>
+      <w:pPr>
+        <w:spacing w:after="200" w:line="276" w:lineRule="auto"/>
+        <w:rPr>
+          <w:rFonts w:asciiTheme="majorHAnsi" w:eastAsiaTheme="majorEastAsia" w:hAnsiTheme="majorHAnsi" w:cstheme="majorBidi"/>
+          <w:b/>
+          <w:bCs/>
+          <w:color w:val="365F91" w:themeColor="accent1" w:themeShade="BF"/>
+          <w:sz w:val="28"/>
+          <w:szCs w:val="28"/>
+        </w:rPr>
+      </w:pPr>
       <w:r>
         <w:br w:type="page"/>
       </w:r>
@@ -1956,7 +2334,6 @@
         <w:pStyle w:val="Heading1"/>
         <w:jc w:val="both"/>
       </w:pPr>
-      <w:bookmarkStart w:id="2" w:name="_Toc519253006"/>
       <w:r>
         <w:lastRenderedPageBreak/>
         <w:t>Question</w:t>
@@ -2042,7 +2419,7 @@
       <w:r>
         <w:t xml:space="preserve">The layout and design of the output was like that of question 1, the only major step required for this question was to get the correct data using the XPath expressions. To check the XPath expression, we used the XPath test tool from </w:t>
       </w:r>
-      <w:hyperlink r:id="rId14" w:history="1">
+      <w:hyperlink r:id="rId19" w:history="1">
         <w:proofErr w:type="spellStart"/>
         <w:r>
           <w:rPr>
@@ -2155,7 +2532,7 @@
                     <pic:cNvPicPr/>
                   </pic:nvPicPr>
                   <pic:blipFill>
-                    <a:blip r:embed="rId15"/>
+                    <a:blip r:embed="rId20"/>
                     <a:stretch>
                       <a:fillRect/>
                     </a:stretch>
@@ -2210,7 +2587,7 @@
                     <pic:cNvPicPr/>
                   </pic:nvPicPr>
                   <pic:blipFill>
-                    <a:blip r:embed="rId16"/>
+                    <a:blip r:embed="rId21"/>
                     <a:stretch>
                       <a:fillRect/>
                     </a:stretch>
@@ -2239,6 +2616,247 @@
     <w:p>
       <w:pPr>
         <w:jc w:val="both"/>
+        <w:rPr>
+          <w:sz w:val="28"/>
+          <w:szCs w:val="28"/>
+        </w:rPr>
+      </w:pPr>
+    </w:p>
+    <w:p>
+      <w:pPr>
+        <w:jc w:val="both"/>
+        <w:rPr>
+          <w:sz w:val="28"/>
+          <w:szCs w:val="28"/>
+        </w:rPr>
+      </w:pPr>
+      <w:r>
+        <w:rPr>
+          <w:sz w:val="28"/>
+          <w:szCs w:val="28"/>
+        </w:rPr>
+        <w:t>Question 7</w:t>
+      </w:r>
+    </w:p>
+    <w:p>
+      <w:pPr>
+        <w:jc w:val="both"/>
+      </w:pPr>
+      <w:r>
+        <w:t xml:space="preserve">The major steps involved to solve this question were: first to get the input from the user, second to extract the data of the country provided by the user, and third to show the data in proper format. </w:t>
+      </w:r>
+    </w:p>
+    <w:p>
+      <w:pPr>
+        <w:jc w:val="both"/>
+      </w:pPr>
+    </w:p>
+    <w:p>
+      <w:pPr>
+        <w:jc w:val="both"/>
+      </w:pPr>
+      <w:r>
+        <w:t xml:space="preserve">We did not find any way to pass the input from the text field to the </w:t>
+      </w:r>
+      <w:proofErr w:type="gramStart"/>
+      <w:r>
+        <w:t>xml</w:t>
+      </w:r>
+      <w:proofErr w:type="gramEnd"/>
+      <w:r>
+        <w:t xml:space="preserve"> so we opted for the drop down menu. In the dropdown list, </w:t>
+      </w:r>
+      <w:r>
+        <w:t xml:space="preserve">we populated the dropdown data with the country name, and populated their values with the entire data to be shown for that country. </w:t>
+      </w:r>
+      <w:r>
+        <w:t xml:space="preserve">Now that we have a way to get input from the user and the data to be shown, we used few lined of JavaScript code to </w:t>
+      </w:r>
+      <w:r>
+        <w:t>know the country selected by the user.</w:t>
+      </w:r>
+      <w:r>
+        <w:t xml:space="preserve"> Once we have the country, we get the values of that selection and show it in the browser. </w:t>
+      </w:r>
+    </w:p>
+    <w:p>
+      <w:pPr>
+        <w:jc w:val="both"/>
+      </w:pPr>
+    </w:p>
+    <w:p>
+      <w:pPr>
+        <w:jc w:val="both"/>
+      </w:pPr>
+      <w:r>
+        <w:t xml:space="preserve">Many countries did not have provinces. In such case we used the XPATH </w:t>
+      </w:r>
+      <w:r>
+        <w:rPr>
+          <w:b/>
+          <w:bCs/>
+        </w:rPr>
+        <w:t>not</w:t>
+      </w:r>
+      <w:r>
+        <w:t xml:space="preserve"> function to check whether province exists or not. If there is no province, then we have shown the country data itself. </w:t>
+      </w:r>
+    </w:p>
+    <w:p>
+      <w:pPr>
+        <w:jc w:val="both"/>
+      </w:pPr>
+    </w:p>
+    <w:p>
+      <w:pPr>
+        <w:jc w:val="both"/>
+      </w:pPr>
+      <w:r>
+        <w:t>Likewise, there were no data for many countries and provinces. By default, blank cells were shown in such cases. We</w:t>
+      </w:r>
+      <w:r>
+        <w:t xml:space="preserve"> </w:t>
+      </w:r>
+      <w:r>
+        <w:t>used the &lt;</w:t>
+      </w:r>
+      <w:proofErr w:type="spellStart"/>
+      <w:proofErr w:type="gramStart"/>
+      <w:r>
+        <w:t>xsl:choose</w:t>
+      </w:r>
+      <w:proofErr w:type="spellEnd"/>
+      <w:proofErr w:type="gramEnd"/>
+      <w:r>
+        <w:t>&gt;, &lt;</w:t>
+      </w:r>
+      <w:proofErr w:type="spellStart"/>
+      <w:r>
+        <w:t>xsl:when</w:t>
+      </w:r>
+      <w:proofErr w:type="spellEnd"/>
+      <w:r>
+        <w:t>&gt;, and &lt;</w:t>
+      </w:r>
+      <w:proofErr w:type="spellStart"/>
+      <w:r>
+        <w:t>xsl:otherwise</w:t>
+      </w:r>
+      <w:proofErr w:type="spellEnd"/>
+      <w:r>
+        <w:t>&gt; tags to show ‘-’ in such scenarios.</w:t>
+      </w:r>
+    </w:p>
+    <w:p>
+      <w:pPr>
+        <w:jc w:val="both"/>
+        <w:rPr>
+          <w:sz w:val="28"/>
+          <w:szCs w:val="28"/>
+        </w:rPr>
+      </w:pPr>
+      <w:r>
+        <w:rPr>
+          <w:noProof/>
+        </w:rPr>
+        <w:lastRenderedPageBreak/>
+        <w:drawing>
+          <wp:inline distT="0" distB="0" distL="0" distR="0" wp14:anchorId="04FBCDA4" wp14:editId="0AD31C99">
+            <wp:extent cx="5486400" cy="3406140"/>
+            <wp:effectExtent l="19050" t="19050" r="19050" b="22860"/>
+            <wp:docPr id="11" name="Picture 11" descr="Graphical user interface, application&#10;&#10;Description automatically generated"/>
+            <wp:cNvGraphicFramePr>
+              <a:graphicFrameLocks xmlns:a="http://schemas.openxmlformats.org/drawingml/2006/main" noChangeAspect="1"/>
+            </wp:cNvGraphicFramePr>
+            <a:graphic xmlns:a="http://schemas.openxmlformats.org/drawingml/2006/main">
+              <a:graphicData uri="http://schemas.openxmlformats.org/drawingml/2006/picture">
+                <pic:pic xmlns:pic="http://schemas.openxmlformats.org/drawingml/2006/picture">
+                  <pic:nvPicPr>
+                    <pic:cNvPr id="11" name="Picture 11" descr="Graphical user interface, application&#10;&#10;Description automatically generated"/>
+                    <pic:cNvPicPr/>
+                  </pic:nvPicPr>
+                  <pic:blipFill>
+                    <a:blip r:embed="rId22"/>
+                    <a:stretch>
+                      <a:fillRect/>
+                    </a:stretch>
+                  </pic:blipFill>
+                  <pic:spPr>
+                    <a:xfrm>
+                      <a:off x="0" y="0"/>
+                      <a:ext cx="5486400" cy="3406140"/>
+                    </a:xfrm>
+                    <a:prstGeom prst="rect">
+                      <a:avLst/>
+                    </a:prstGeom>
+                    <a:ln>
+                      <a:solidFill>
+                        <a:schemeClr val="tx1"/>
+                      </a:solidFill>
+                    </a:ln>
+                  </pic:spPr>
+                </pic:pic>
+              </a:graphicData>
+            </a:graphic>
+          </wp:inline>
+        </w:drawing>
+      </w:r>
+      <w:r>
+        <w:rPr>
+          <w:sz w:val="28"/>
+          <w:szCs w:val="28"/>
+        </w:rPr>
+        <w:br/>
+      </w:r>
+      <w:r>
+        <w:rPr>
+          <w:noProof/>
+        </w:rPr>
+        <w:drawing>
+          <wp:inline distT="0" distB="0" distL="0" distR="0" wp14:anchorId="648FC0C1" wp14:editId="4946D891">
+            <wp:extent cx="5486400" cy="2685415"/>
+            <wp:effectExtent l="19050" t="19050" r="19050" b="19685"/>
+            <wp:docPr id="12" name="Picture 12" descr="Table&#10;&#10;Description automatically generated"/>
+            <wp:cNvGraphicFramePr>
+              <a:graphicFrameLocks xmlns:a="http://schemas.openxmlformats.org/drawingml/2006/main" noChangeAspect="1"/>
+            </wp:cNvGraphicFramePr>
+            <a:graphic xmlns:a="http://schemas.openxmlformats.org/drawingml/2006/main">
+              <a:graphicData uri="http://schemas.openxmlformats.org/drawingml/2006/picture">
+                <pic:pic xmlns:pic="http://schemas.openxmlformats.org/drawingml/2006/picture">
+                  <pic:nvPicPr>
+                    <pic:cNvPr id="12" name="Picture 12" descr="Table&#10;&#10;Description automatically generated"/>
+                    <pic:cNvPicPr/>
+                  </pic:nvPicPr>
+                  <pic:blipFill>
+                    <a:blip r:embed="rId23"/>
+                    <a:stretch>
+                      <a:fillRect/>
+                    </a:stretch>
+                  </pic:blipFill>
+                  <pic:spPr>
+                    <a:xfrm>
+                      <a:off x="0" y="0"/>
+                      <a:ext cx="5486400" cy="2685415"/>
+                    </a:xfrm>
+                    <a:prstGeom prst="rect">
+                      <a:avLst/>
+                    </a:prstGeom>
+                    <a:ln>
+                      <a:solidFill>
+                        <a:schemeClr val="tx1"/>
+                      </a:solidFill>
+                    </a:ln>
+                  </pic:spPr>
+                </pic:pic>
+              </a:graphicData>
+            </a:graphic>
+          </wp:inline>
+        </w:drawing>
+      </w:r>
+    </w:p>
+    <w:p>
+      <w:pPr>
+        <w:jc w:val="both"/>
       </w:pPr>
     </w:p>
     <w:p>
@@ -2286,8 +2904,8 @@
       </w:pPr>
     </w:p>
     <w:sectPr>
-      <w:footerReference w:type="even" r:id="rId17"/>
-      <w:footerReference w:type="default" r:id="rId18"/>
+      <w:footerReference w:type="even" r:id="rId24"/>
+      <w:footerReference w:type="default" r:id="rId25"/>
       <w:pgSz w:w="12240" w:h="15840"/>
       <w:pgMar w:top="1440" w:right="1800" w:bottom="900" w:left="1800" w:header="720" w:footer="720" w:gutter="0"/>
       <w:pgNumType w:start="0"/>
@@ -2954,6 +3572,29 @@
       <w:szCs w:val="28"/>
     </w:rPr>
   </w:style>
+  <w:style w:type="paragraph" w:styleId="Heading2">
+    <w:name w:val="heading 2"/>
+    <w:basedOn w:val="Normal"/>
+    <w:next w:val="Normal"/>
+    <w:link w:val="Heading2Char"/>
+    <w:uiPriority w:val="9"/>
+    <w:semiHidden/>
+    <w:unhideWhenUsed/>
+    <w:qFormat/>
+    <w:rsid w:val="00671896"/>
+    <w:pPr>
+      <w:keepNext/>
+      <w:keepLines/>
+      <w:spacing w:before="40"/>
+      <w:outlineLvl w:val="1"/>
+    </w:pPr>
+    <w:rPr>
+      <w:rFonts w:asciiTheme="majorHAnsi" w:eastAsiaTheme="majorEastAsia" w:hAnsiTheme="majorHAnsi" w:cstheme="majorBidi"/>
+      <w:color w:val="365F91" w:themeColor="accent1" w:themeShade="BF"/>
+      <w:sz w:val="26"/>
+      <w:szCs w:val="26"/>
+    </w:rPr>
+  </w:style>
   <w:style w:type="character" w:default="1" w:styleId="DefaultParagraphFont">
     <w:name w:val="Default Paragraph Font"/>
     <w:uiPriority w:val="1"/>
@@ -3139,6 +3780,20 @@
       <w:shd w:val="clear" w:color="auto" w:fill="E1DFDD"/>
     </w:rPr>
   </w:style>
+  <w:style w:type="character" w:customStyle="1" w:styleId="Heading2Char">
+    <w:name w:val="Heading 2 Char"/>
+    <w:basedOn w:val="DefaultParagraphFont"/>
+    <w:link w:val="Heading2"/>
+    <w:uiPriority w:val="9"/>
+    <w:semiHidden/>
+    <w:rsid w:val="00671896"/>
+    <w:rPr>
+      <w:rFonts w:asciiTheme="majorHAnsi" w:eastAsiaTheme="majorEastAsia" w:hAnsiTheme="majorHAnsi" w:cstheme="majorBidi"/>
+      <w:color w:val="365F91" w:themeColor="accent1" w:themeShade="BF"/>
+      <w:sz w:val="26"/>
+      <w:szCs w:val="26"/>
+    </w:rPr>
+  </w:style>
 </w:styles>
 </file>
 
@@ -3282,6 +3937,7 @@
     <w:rsid w:val="00301115"/>
     <w:rsid w:val="0032073F"/>
     <w:rsid w:val="004073C2"/>
+    <w:rsid w:val="004377FA"/>
     <w:rsid w:val="00512D55"/>
     <w:rsid w:val="006C0893"/>
     <w:rsid w:val="00A77FE4"/>
@@ -4044,7 +4700,7 @@
 
 <file path=customXml/item1.xml><?xml version="1.0" encoding="utf-8"?>
 <CoverPageProperties xmlns="http://schemas.microsoft.com/office/2006/coverPageProps">
-  <PublishDate>2022-04-11T00:00:00</PublishDate>
+  <PublishDate>2022-04-18T00:00:00</PublishDate>
   <Abstract>This document explains how to process XML/JSON data …………………………. </Abstract>
   <CompanyAddress/>
   <CompanyPhone/>

</xml_diff>